<commit_message>
changed grade of values in the debugger documentation
</commit_message>
<xml_diff>
--- a/MicroServer.Debugger/Documentation-EN.docx
+++ b/MicroServer.Debugger/Documentation-EN.docx
@@ -2710,8 +2710,9 @@
           <w:szCs w:val="24"/>
           <w:lang w:val="en-US"/>
         </w:rPr>
-        <w:t>, if used correctly, are very powerful tools for debugging service communications: with their help, you can find out exactly when which packet arrived (and with what content), by what request and what time it left the server.</w:t>
-      </w:r>
+        <w:t xml:space="preserve">, if used correctly, are very powerful tools for debugging service communications: with their help, you can find out exactly when which packet arrived (and with what content), by what request and what time it left the </w:t>
+      </w:r>
+      <w:proofErr w:type="gramStart"/>
       <w:r>
         <w:rPr>
           <w:rFonts w:ascii="Century Schoolbook" w:hAnsi="Century Schoolbook" w:cs="Times New Roman"/>
@@ -2721,8 +2722,20 @@
           <w:szCs w:val="24"/>
           <w:lang w:val="en-US"/>
         </w:rPr>
+        <w:t>server.</w:t>
+      </w:r>
+      <w:r>
+        <w:rPr>
+          <w:rFonts w:ascii="Century Schoolbook" w:hAnsi="Century Schoolbook" w:cs="Times New Roman"/>
+          <w:i/>
+          <w:iCs/>
+          <w:sz w:val="24"/>
+          <w:szCs w:val="24"/>
+          <w:lang w:val="en-US"/>
+        </w:rPr>
         <w:t>.</w:t>
       </w:r>
+      <w:proofErr w:type="gramEnd"/>
     </w:p>
     <w:p>
       <w:pPr>
@@ -2966,7 +2979,25 @@
           <w:szCs w:val="24"/>
           <w:lang w:val="en-US"/>
         </w:rPr>
-        <w:t>", which can be noticeable when many different types are stored on the server (more than 500, for example, and some of them are in external storage). If you don't know at first how many types are stored, it is better to run "</w:t>
+        <w:t xml:space="preserve">", which can be noticeable when many different types are stored on the server (more than </w:t>
+      </w:r>
+      <w:r>
+        <w:rPr>
+          <w:rFonts w:ascii="Century Schoolbook" w:hAnsi="Century Schoolbook" w:cs="Times New Roman"/>
+          <w:sz w:val="24"/>
+          <w:szCs w:val="24"/>
+          <w:lang w:val="en-US"/>
+        </w:rPr>
+        <w:t>10</w:t>
+      </w:r>
+      <w:r>
+        <w:rPr>
+          <w:rFonts w:ascii="Century Schoolbook" w:hAnsi="Century Schoolbook" w:cs="Times New Roman"/>
+          <w:sz w:val="24"/>
+          <w:szCs w:val="24"/>
+          <w:lang w:val="en-US"/>
+        </w:rPr>
+        <w:t>0, for example, and some of them are in external storage). If you don't know at first how many types are stored, it is better to run "</w:t>
       </w:r>
       <w:proofErr w:type="spellStart"/>
       <w:r>
@@ -3011,7 +3042,27 @@
           <w:szCs w:val="24"/>
           <w:lang w:val="en-US"/>
         </w:rPr>
-        <w:t>And how to understand that something is going “wrong”? In this case, consider a "reactive" system, i.e. one that does nothing by itself, but reacts to external data</w:t>
+        <w:t xml:space="preserve">And how to understand that something is going “wrong”? In this case, consider a "reactive" system, </w:t>
+      </w:r>
+      <w:proofErr w:type="gramStart"/>
+      <w:r>
+        <w:rPr>
+          <w:rFonts w:ascii="Century Schoolbook" w:hAnsi="Century Schoolbook" w:cs="Times New Roman"/>
+          <w:sz w:val="24"/>
+          <w:szCs w:val="24"/>
+          <w:lang w:val="en-US"/>
+        </w:rPr>
+        <w:t>i.e.</w:t>
+      </w:r>
+      <w:proofErr w:type="gramEnd"/>
+      <w:r>
+        <w:rPr>
+          <w:rFonts w:ascii="Century Schoolbook" w:hAnsi="Century Schoolbook" w:cs="Times New Roman"/>
+          <w:sz w:val="24"/>
+          <w:szCs w:val="24"/>
+          <w:lang w:val="en-US"/>
+        </w:rPr>
+        <w:t xml:space="preserve"> one that does nothing by itself, but reacts to external data</w:t>
       </w:r>
       <w:r>
         <w:rPr>
@@ -3119,7 +3170,43 @@
           <w:szCs w:val="24"/>
           <w:lang w:val="en-US"/>
         </w:rPr>
-        <w:t>" we see that the types are not 500 or even 100. However, let's say we have only 4 services. If these are not render services (or something else that is loaded), then it is rather unusual that we managed to catch a situation where there are already 2 types on the server at the moment. Let's say you're lucky.</w:t>
+        <w:t xml:space="preserve">" we see that the types are not </w:t>
+      </w:r>
+      <w:r>
+        <w:rPr>
+          <w:rFonts w:ascii="Century Schoolbook" w:hAnsi="Century Schoolbook" w:cs="Times New Roman"/>
+          <w:sz w:val="24"/>
+          <w:szCs w:val="24"/>
+          <w:lang w:val="en-US"/>
+        </w:rPr>
+        <w:t>1</w:t>
+      </w:r>
+      <w:r>
+        <w:rPr>
+          <w:rFonts w:ascii="Century Schoolbook" w:hAnsi="Century Schoolbook" w:cs="Times New Roman"/>
+          <w:sz w:val="24"/>
+          <w:szCs w:val="24"/>
+          <w:lang w:val="en-US"/>
+        </w:rPr>
+        <w:t xml:space="preserve">00 or even </w:t>
+      </w:r>
+      <w:r>
+        <w:rPr>
+          <w:rFonts w:ascii="Century Schoolbook" w:hAnsi="Century Schoolbook" w:cs="Times New Roman"/>
+          <w:sz w:val="24"/>
+          <w:szCs w:val="24"/>
+          <w:lang w:val="en-US"/>
+        </w:rPr>
+        <w:t>5</w:t>
+      </w:r>
+      <w:r>
+        <w:rPr>
+          <w:rFonts w:ascii="Century Schoolbook" w:hAnsi="Century Schoolbook" w:cs="Times New Roman"/>
+          <w:sz w:val="24"/>
+          <w:szCs w:val="24"/>
+          <w:lang w:val="en-US"/>
+        </w:rPr>
+        <w:t>0. However, let's say we have only 4 services. If these are not render services (or something else that is loaded), then it is rather unusual that we managed to catch a situation where there are already 2 types on the server at the moment. Let's say you're lucky.</w:t>
       </w:r>
     </w:p>
     <w:p>
@@ -3660,16 +3747,7 @@
           <w:szCs w:val="24"/>
           <w:lang w:val="en-US"/>
         </w:rPr>
-        <w:t>beautiful</w:t>
-      </w:r>
-      <w:r>
-        <w:rPr>
-          <w:rFonts w:ascii="Century Schoolbook" w:hAnsi="Century Schoolbook" w:cs="Times New Roman"/>
-          <w:sz w:val="24"/>
-          <w:szCs w:val="24"/>
-          <w:lang w:val="en-US"/>
-        </w:rPr>
-        <w:t xml:space="preserve"> </w:t>
+        <w:t xml:space="preserve">beautiful </w:t>
       </w:r>
       <w:r>
         <w:rPr>

</xml_diff>